<commit_message>
added seperate code files
</commit_message>
<xml_diff>
--- a/Technical Project -17071A1279.docx
+++ b/Technical Project -17071A1279.docx
@@ -2842,11 +2842,6 @@
     <w:p>
       <w:pPr>
         <w:rPr>
-          <w:color w:val="000000" w:themeColor="text1"/>
-        </w:rPr>
-      </w:pPr>
-      <w:r>
-        <w:rPr>
           <w:rFonts w:ascii="Times New Roman" w:eastAsia="Times New Roman" w:hAnsi="Times New Roman" w:cs="Times New Roman"/>
           <w:b/>
           <w:color w:val="000000" w:themeColor="text1"/>
@@ -2854,14 +2849,8 @@
           <w:szCs w:val="24"/>
           <w:shd w:val="clear" w:color="auto" w:fill="FFFFFF"/>
         </w:rPr>
-        <w:t xml:space="preserve">      </w:t>
-      </w:r>
-    </w:p>
-    <w:p>
-      <w:pPr>
-        <w:pStyle w:val="Heading2"/>
-        <w:spacing w:line="360" w:lineRule="auto"/>
-        <w:jc w:val="left"/>
+      </w:pPr>
+      <w:r>
         <w:rPr>
           <w:rFonts w:ascii="Times New Roman" w:eastAsia="Times New Roman" w:hAnsi="Times New Roman" w:cs="Times New Roman"/>
           <w:b/>
@@ -2870,131 +2859,37 @@
           <w:szCs w:val="24"/>
           <w:shd w:val="clear" w:color="auto" w:fill="FFFFFF"/>
         </w:rPr>
-      </w:pPr>
-    </w:p>
-    <w:p>
-      <w:pPr>
-        <w:rPr>
-          <w:color w:val="000000" w:themeColor="text1"/>
-        </w:rPr>
-      </w:pPr>
-    </w:p>
-    <w:p>
-      <w:pPr>
-        <w:rPr>
-          <w:color w:val="000000" w:themeColor="text1"/>
-        </w:rPr>
-      </w:pPr>
-    </w:p>
-    <w:p>
-      <w:pPr>
-        <w:rPr>
-          <w:color w:val="000000" w:themeColor="text1"/>
-        </w:rPr>
-      </w:pPr>
-    </w:p>
-    <w:p>
-      <w:pPr>
-        <w:rPr>
-          <w:color w:val="000000" w:themeColor="text1"/>
-        </w:rPr>
-      </w:pPr>
-    </w:p>
-    <w:p>
-      <w:pPr>
-        <w:rPr>
-          <w:color w:val="000000" w:themeColor="text1"/>
-        </w:rPr>
-      </w:pPr>
-    </w:p>
-    <w:p>
-      <w:pPr>
-        <w:rPr>
-          <w:color w:val="000000" w:themeColor="text1"/>
-        </w:rPr>
-      </w:pPr>
-    </w:p>
-    <w:p>
-      <w:pPr>
-        <w:rPr>
-          <w:color w:val="000000" w:themeColor="text1"/>
-        </w:rPr>
-      </w:pPr>
-    </w:p>
-    <w:p>
-      <w:pPr>
-        <w:spacing w:line="360" w:lineRule="auto"/>
-        <w:rPr>
-          <w:rFonts w:ascii="Times New Roman" w:hAnsi="Times New Roman" w:cs="Times New Roman"/>
-          <w:sz w:val="24"/>
-          <w:szCs w:val="24"/>
-        </w:rPr>
-      </w:pPr>
-    </w:p>
-    <w:p>
-      <w:pPr>
-        <w:spacing w:line="360" w:lineRule="auto"/>
-        <w:rPr>
-          <w:rFonts w:ascii="Times New Roman" w:hAnsi="Times New Roman" w:cs="Times New Roman"/>
-          <w:sz w:val="24"/>
-          <w:szCs w:val="24"/>
-        </w:rPr>
-      </w:pPr>
-    </w:p>
-    <w:p>
-      <w:pPr>
-        <w:spacing w:line="360" w:lineRule="auto"/>
-        <w:rPr>
-          <w:rFonts w:ascii="Times New Roman" w:hAnsi="Times New Roman" w:cs="Times New Roman"/>
-          <w:sz w:val="24"/>
-          <w:szCs w:val="24"/>
-        </w:rPr>
-      </w:pPr>
-    </w:p>
-    <w:p>
-      <w:pPr>
-        <w:spacing w:line="360" w:lineRule="auto"/>
-        <w:rPr>
-          <w:rFonts w:ascii="Times New Roman" w:hAnsi="Times New Roman" w:cs="Times New Roman"/>
-          <w:sz w:val="24"/>
-          <w:szCs w:val="24"/>
-        </w:rPr>
-      </w:pPr>
-    </w:p>
-    <w:p>
-      <w:pPr>
-        <w:spacing w:line="360" w:lineRule="auto"/>
-        <w:rPr>
-          <w:rFonts w:ascii="Times New Roman" w:hAnsi="Times New Roman" w:cs="Times New Roman"/>
-          <w:sz w:val="24"/>
-          <w:szCs w:val="24"/>
-        </w:rPr>
-      </w:pPr>
-    </w:p>
-    <w:p>
-      <w:pPr>
-        <w:pStyle w:val="Heading2"/>
-        <w:spacing w:line="360" w:lineRule="auto"/>
-        <w:jc w:val="left"/>
+        <w:t xml:space="preserve">     </w:t>
+      </w:r>
+    </w:p>
+    <w:p>
+      <w:pPr>
+        <w:rPr>
+          <w:color w:val="000000" w:themeColor="text1"/>
+        </w:rPr>
+      </w:pPr>
+      <w:r>
         <w:rPr>
           <w:rFonts w:ascii="Times New Roman" w:eastAsia="Times New Roman" w:hAnsi="Times New Roman" w:cs="Times New Roman"/>
           <w:b/>
           <w:color w:val="000000" w:themeColor="text1"/>
+          <w:sz w:val="24"/>
+          <w:szCs w:val="24"/>
+          <w:shd w:val="clear" w:color="auto" w:fill="FFFFFF"/>
+        </w:rPr>
+        <w:lastRenderedPageBreak/>
+        <w:t xml:space="preserve">                                                            </w:t>
+      </w:r>
+      <w:r>
+        <w:rPr>
+          <w:rFonts w:ascii="Times New Roman" w:eastAsia="Times New Roman" w:hAnsi="Times New Roman" w:cs="Times New Roman"/>
+          <w:b/>
+          <w:color w:val="000000" w:themeColor="text1"/>
           <w:sz w:val="28"/>
           <w:szCs w:val="28"/>
           <w:shd w:val="clear" w:color="auto" w:fill="FFFFFF"/>
         </w:rPr>
-      </w:pPr>
-      <w:r>
-        <w:rPr>
-          <w:rFonts w:ascii="Times New Roman" w:eastAsia="Times New Roman" w:hAnsi="Times New Roman" w:cs="Times New Roman"/>
-          <w:b/>
-          <w:color w:val="000000" w:themeColor="text1"/>
-          <w:sz w:val="28"/>
-          <w:szCs w:val="28"/>
-          <w:shd w:val="clear" w:color="auto" w:fill="FFFFFF"/>
-        </w:rPr>
-        <w:t xml:space="preserve">                                                     </w:t>
+        <w:t xml:space="preserve"> </w:t>
       </w:r>
       <w:r>
         <w:rPr>
@@ -3149,17 +3044,7 @@
           <w:sz w:val="24"/>
           <w:szCs w:val="24"/>
         </w:rPr>
-        <w:t xml:space="preserve"> Memory (LSTM) is used. The first layer of our proposed model is the GRU layer with 20 hidden neurons and the </w:t>
-      </w:r>
-      <w:r>
-        <w:rPr>
-          <w:rFonts w:ascii="Times New Roman" w:hAnsi="Times New Roman" w:cs="Times New Roman"/>
-          <w:color w:val="000000" w:themeColor="text1"/>
-          <w:sz w:val="24"/>
-          <w:szCs w:val="24"/>
-        </w:rPr>
-        <w:lastRenderedPageBreak/>
-        <w:t xml:space="preserve">second layer is the LSTM layer with 256 hidden neurons. We have applied our model on established currency pair: EUR/USD. The prediction is done for 10 </w:t>
+        <w:t xml:space="preserve"> Memory (LSTM) is used. The first layer of our proposed model is the GRU layer with 20 hidden neurons and the second layer is the LSTM layer with 256 hidden neurons. We have applied our model on established currency pair: EUR/USD. The prediction is done for 10 </w:t>
       </w:r>
       <w:r>
         <w:rPr>
@@ -3322,6 +3207,7 @@
           <w:sz w:val="32"/>
           <w:szCs w:val="32"/>
         </w:rPr>
+        <w:lastRenderedPageBreak/>
         <w:t xml:space="preserve">                                    </w:t>
       </w:r>
       <w:r>
@@ -3662,17 +3548,7 @@
           <w:sz w:val="24"/>
           <w:szCs w:val="24"/>
         </w:rPr>
-        <w:t xml:space="preserve"> Based on this trade, the foreign exchange market is divided into three different categories: majors, cross-rates, and exotics. Majors are the most traded currencies which are priced against the USD and occupy the majority </w:t>
-      </w:r>
-      <w:r>
-        <w:rPr>
-          <w:rFonts w:ascii="Times New Roman" w:hAnsi="Times New Roman" w:cs="Times New Roman"/>
-          <w:color w:val="000000" w:themeColor="text1"/>
-          <w:sz w:val="24"/>
-          <w:szCs w:val="24"/>
-        </w:rPr>
-        <w:lastRenderedPageBreak/>
-        <w:t>of the FOREX market.</w:t>
+        <w:t xml:space="preserve"> Based on this trade, the foreign exchange market is divided into three different categories: majors, cross-rates, and exotics. Majors are the most traded currencies which are priced against the USD and occupy the majority of the FOREX market.</w:t>
       </w:r>
       <w:r>
         <w:rPr>
@@ -4033,7 +3909,17 @@
           <w:sz w:val="24"/>
           <w:szCs w:val="24"/>
         </w:rPr>
-        <w:t>the buying rate, it results in profits for the person. However, like the</w:t>
+        <w:t xml:space="preserve">the buying rate, it results in </w:t>
+      </w:r>
+      <w:r>
+        <w:rPr>
+          <w:rFonts w:ascii="Times New Roman" w:hAnsi="Times New Roman" w:cs="Times New Roman"/>
+          <w:color w:val="000000" w:themeColor="text1"/>
+          <w:sz w:val="24"/>
+          <w:szCs w:val="24"/>
+        </w:rPr>
+        <w:lastRenderedPageBreak/>
+        <w:t>profits for the person. However, like the</w:t>
       </w:r>
       <w:r>
         <w:rPr>
@@ -4159,7 +4045,6 @@
           <w:sz w:val="24"/>
           <w:szCs w:val="24"/>
         </w:rPr>
-        <w:lastRenderedPageBreak/>
         <w:t xml:space="preserve">  </w:t>
       </w:r>
       <w:r>
@@ -4257,6 +4142,7 @@
           <w:sz w:val="28"/>
           <w:szCs w:val="28"/>
         </w:rPr>
+        <w:lastRenderedPageBreak/>
         <w:t>Objective</w:t>
       </w:r>
     </w:p>
@@ -4369,17 +4255,7 @@
           <w:sz w:val="24"/>
           <w:szCs w:val="24"/>
         </w:rPr>
-        <w:t xml:space="preserve"> Our second objective is to investigate whether deep neural networks are significantly better at foreign exchange rate </w:t>
-      </w:r>
-      <w:r>
-        <w:rPr>
-          <w:rFonts w:ascii="Times New Roman" w:hAnsi="Times New Roman" w:cs="Times New Roman"/>
-          <w:color w:val="000000" w:themeColor="text1"/>
-          <w:sz w:val="24"/>
-          <w:szCs w:val="24"/>
-        </w:rPr>
-        <w:lastRenderedPageBreak/>
-        <w:t>prediction than time series models and shallow networks when raw exchange rate data are used as input features.</w:t>
+        <w:t xml:space="preserve"> Our second objective is to investigate whether deep neural networks are significantly better at foreign exchange rate prediction than time series models and shallow networks when raw exchange rate data are used as input features.</w:t>
       </w:r>
     </w:p>
     <w:p>
@@ -4530,6 +4406,7 @@
           <w:sz w:val="28"/>
           <w:szCs w:val="28"/>
         </w:rPr>
+        <w:lastRenderedPageBreak/>
         <w:t>Existing methods &amp; Disadvantages</w:t>
       </w:r>
     </w:p>
@@ -4709,18 +4586,7 @@
           <w:szCs w:val="24"/>
           <w:shd w:val="clear" w:color="auto" w:fill="FFFFFF"/>
         </w:rPr>
-        <w:t xml:space="preserve"> Intrinsic or Fair Value is based on assumptions. Any </w:t>
-      </w:r>
-      <w:r>
-        <w:rPr>
-          <w:rFonts w:ascii="Times New Roman" w:hAnsi="Times New Roman" w:cs="Times New Roman"/>
-          <w:color w:val="000000" w:themeColor="text1"/>
-          <w:sz w:val="24"/>
-          <w:szCs w:val="24"/>
-          <w:shd w:val="clear" w:color="auto" w:fill="FFFFFF"/>
-        </w:rPr>
-        <w:lastRenderedPageBreak/>
-        <w:t>changes in the key </w:t>
+        <w:t xml:space="preserve"> Intrinsic or Fair Value is based on assumptions. Any changes in the key </w:t>
       </w:r>
       <w:r>
         <w:rPr>
@@ -4916,6 +4782,7 @@
           <w:sz w:val="32"/>
           <w:szCs w:val="32"/>
         </w:rPr>
+        <w:lastRenderedPageBreak/>
         <w:t xml:space="preserve">                               </w:t>
       </w:r>
       <w:r>
@@ -5019,17 +4886,177 @@
           <w:sz w:val="24"/>
           <w:szCs w:val="24"/>
         </w:rPr>
+        <w:t>Hybrid model based on vector autoregression -</w:t>
+      </w:r>
+      <w:r>
+        <w:rPr>
+          <w:rFonts w:ascii="Times New Roman" w:hAnsi="Times New Roman" w:cs="Times New Roman"/>
+          <w:color w:val="000000" w:themeColor="text1"/>
+          <w:sz w:val="24"/>
+          <w:szCs w:val="24"/>
+        </w:rPr>
+        <w:t xml:space="preserve"> Another hybrid model was developed by </w:t>
+      </w:r>
+      <w:proofErr w:type="spellStart"/>
+      <w:r>
+        <w:rPr>
+          <w:rFonts w:ascii="Times New Roman" w:hAnsi="Times New Roman" w:cs="Times New Roman"/>
+          <w:color w:val="000000" w:themeColor="text1"/>
+          <w:sz w:val="24"/>
+          <w:szCs w:val="24"/>
+        </w:rPr>
+        <w:t>Paponpat</w:t>
+      </w:r>
+      <w:proofErr w:type="spellEnd"/>
+      <w:r>
+        <w:rPr>
+          <w:rFonts w:ascii="Times New Roman" w:hAnsi="Times New Roman" w:cs="Times New Roman"/>
+          <w:color w:val="000000" w:themeColor="text1"/>
+          <w:sz w:val="24"/>
+          <w:szCs w:val="24"/>
+        </w:rPr>
+        <w:t xml:space="preserve">, Kosin and </w:t>
+      </w:r>
+      <w:proofErr w:type="spellStart"/>
+      <w:r>
+        <w:rPr>
+          <w:rFonts w:ascii="Times New Roman" w:hAnsi="Times New Roman" w:cs="Times New Roman"/>
+          <w:color w:val="000000" w:themeColor="text1"/>
+          <w:sz w:val="24"/>
+          <w:szCs w:val="24"/>
+        </w:rPr>
+        <w:t>Nattapol</w:t>
+      </w:r>
+      <w:proofErr w:type="spellEnd"/>
+      <w:r>
+        <w:rPr>
+          <w:rFonts w:ascii="Times New Roman" w:hAnsi="Times New Roman" w:cs="Times New Roman"/>
+          <w:color w:val="000000" w:themeColor="text1"/>
+          <w:sz w:val="24"/>
+          <w:szCs w:val="24"/>
+        </w:rPr>
+        <w:t xml:space="preserve"> for statistic inspection and prediction that’s supported compressed vector autoregression. They used a random compression technique to decrease an outsized number of FOREX data into a reduced form. Then the Bayesian model averaging (BMA) technique was accustomed to the load of every random compressed data to get the intersecting parameters. The currency pairs they used had a high mean squared error due to the predictors used for forecasting were four lagged dependent variables alongside random compression of other forex currency pairs. Their proposed model proved to possess an efficient result for 6 currency pairs: EUR/TRY, CAD/CHF, EUR/DKK, CAD/JPY, EUR/MXN, and AUD/JPY and outperforms the prevailing benchmark of Bayesian Autoregression. </w:t>
+      </w:r>
+    </w:p>
+    <w:p>
+      <w:pPr>
+        <w:spacing w:line="360" w:lineRule="auto"/>
+        <w:rPr>
+          <w:rFonts w:ascii="Times New Roman" w:hAnsi="Times New Roman" w:cs="Times New Roman"/>
+          <w:color w:val="000000" w:themeColor="text1"/>
+          <w:sz w:val="24"/>
+          <w:szCs w:val="24"/>
+        </w:rPr>
+      </w:pPr>
+    </w:p>
+    <w:p>
+      <w:pPr>
+        <w:spacing w:line="360" w:lineRule="auto"/>
+        <w:rPr>
+          <w:rFonts w:ascii="Times New Roman" w:hAnsi="Times New Roman" w:cs="Times New Roman"/>
+          <w:color w:val="000000" w:themeColor="text1"/>
+          <w:sz w:val="24"/>
+          <w:szCs w:val="24"/>
+        </w:rPr>
+      </w:pPr>
+      <w:r>
+        <w:rPr>
+          <w:rFonts w:ascii="Times New Roman" w:hAnsi="Times New Roman" w:cs="Times New Roman"/>
+          <w:color w:val="000000" w:themeColor="text1"/>
+          <w:sz w:val="24"/>
+          <w:szCs w:val="24"/>
+        </w:rPr>
+        <w:t xml:space="preserve">Trading </w:t>
+      </w:r>
+      <w:proofErr w:type="gramStart"/>
+      <w:r>
+        <w:rPr>
+          <w:rFonts w:ascii="Times New Roman" w:hAnsi="Times New Roman" w:cs="Times New Roman"/>
+          <w:color w:val="000000" w:themeColor="text1"/>
+          <w:sz w:val="24"/>
+          <w:szCs w:val="24"/>
+        </w:rPr>
+        <w:t>rule based</w:t>
+      </w:r>
+      <w:proofErr w:type="gramEnd"/>
+      <w:r>
+        <w:rPr>
+          <w:rFonts w:ascii="Times New Roman" w:hAnsi="Times New Roman" w:cs="Times New Roman"/>
+          <w:color w:val="000000" w:themeColor="text1"/>
+          <w:sz w:val="24"/>
+          <w:szCs w:val="24"/>
+        </w:rPr>
+        <w:t xml:space="preserve"> model - Such a rule-based model was proposed by Jia, Yang, Xiao, </w:t>
+      </w:r>
+      <w:proofErr w:type="spellStart"/>
+      <w:r>
+        <w:rPr>
+          <w:rFonts w:ascii="Times New Roman" w:hAnsi="Times New Roman" w:cs="Times New Roman"/>
+          <w:color w:val="000000" w:themeColor="text1"/>
+          <w:sz w:val="24"/>
+          <w:szCs w:val="24"/>
+        </w:rPr>
+        <w:t>Changqin</w:t>
+      </w:r>
+      <w:proofErr w:type="spellEnd"/>
+      <w:r>
+        <w:rPr>
+          <w:rFonts w:ascii="Times New Roman" w:hAnsi="Times New Roman" w:cs="Times New Roman"/>
+          <w:color w:val="000000" w:themeColor="text1"/>
+          <w:sz w:val="24"/>
+          <w:szCs w:val="24"/>
+        </w:rPr>
+        <w:t xml:space="preserve">, </w:t>
+      </w:r>
+      <w:proofErr w:type="spellStart"/>
+      <w:r>
+        <w:rPr>
+          <w:rFonts w:ascii="Times New Roman" w:hAnsi="Times New Roman" w:cs="Times New Roman"/>
+          <w:color w:val="000000" w:themeColor="text1"/>
+          <w:sz w:val="24"/>
+          <w:szCs w:val="24"/>
+        </w:rPr>
+        <w:t>Gansen</w:t>
+      </w:r>
+      <w:proofErr w:type="spellEnd"/>
+      <w:r>
+        <w:rPr>
+          <w:rFonts w:ascii="Times New Roman" w:hAnsi="Times New Roman" w:cs="Times New Roman"/>
+          <w:color w:val="000000" w:themeColor="text1"/>
+          <w:sz w:val="24"/>
+          <w:szCs w:val="24"/>
+        </w:rPr>
+        <w:t xml:space="preserve">, and Yong for FOREX online prediction that used the weighted majority (WM) algorithm for selecting experts. So, as a solution, they took online website suggestions </w:t>
+      </w:r>
+      <w:r>
+        <w:rPr>
+          <w:rFonts w:ascii="Times New Roman" w:hAnsi="Times New Roman" w:cs="Times New Roman"/>
+          <w:color w:val="000000" w:themeColor="text1"/>
+          <w:sz w:val="24"/>
+          <w:szCs w:val="24"/>
+        </w:rPr>
         <w:lastRenderedPageBreak/>
-        <w:t>Hybrid model based on vector autoregression -</w:t>
-      </w:r>
-      <w:r>
-        <w:rPr>
-          <w:rFonts w:ascii="Times New Roman" w:hAnsi="Times New Roman" w:cs="Times New Roman"/>
-          <w:color w:val="000000" w:themeColor="text1"/>
-          <w:sz w:val="24"/>
-          <w:szCs w:val="24"/>
-        </w:rPr>
-        <w:t xml:space="preserve"> Another hybrid model was developed by </w:t>
+        <w:t>into account and predicted according to the suggestions. WM algorithm with adapting empirical risk minimization was used to select a set of suitable experts that have good average profit and less average error. Two sets of experts were evaluated based on the mistake and profit as well as union and intersection. The result analysis showed that the intersection method achieves better accuracy in the 20 days prediction which is 30% higher than the baseline</w:t>
+      </w:r>
+    </w:p>
+    <w:p>
+      <w:pPr>
+        <w:spacing w:line="360" w:lineRule="auto"/>
+        <w:rPr>
+          <w:rFonts w:ascii="Times New Roman" w:hAnsi="Times New Roman" w:cs="Times New Roman"/>
+          <w:color w:val="000000" w:themeColor="text1"/>
+          <w:sz w:val="24"/>
+          <w:szCs w:val="24"/>
+        </w:rPr>
+      </w:pPr>
+      <w:r>
+        <w:rPr>
+          <w:rFonts w:ascii="Times New Roman" w:hAnsi="Times New Roman" w:cs="Times New Roman"/>
+          <w:color w:val="000000" w:themeColor="text1"/>
+          <w:sz w:val="24"/>
+          <w:szCs w:val="24"/>
+        </w:rPr>
+        <w:t xml:space="preserve">Another hybrid model was developed by </w:t>
       </w:r>
       <w:proofErr w:type="spellStart"/>
       <w:r>
@@ -5039,7 +5066,7 @@
           <w:sz w:val="24"/>
           <w:szCs w:val="24"/>
         </w:rPr>
-        <w:t>Paponpat</w:t>
+        <w:t>Rajashree</w:t>
       </w:r>
       <w:proofErr w:type="spellEnd"/>
       <w:r>
@@ -5049,58 +5076,27 @@
           <w:sz w:val="24"/>
           <w:szCs w:val="24"/>
         </w:rPr>
-        <w:t xml:space="preserve">, Kosin and </w:t>
-      </w:r>
-      <w:proofErr w:type="spellStart"/>
-      <w:r>
-        <w:rPr>
-          <w:rFonts w:ascii="Times New Roman" w:hAnsi="Times New Roman" w:cs="Times New Roman"/>
-          <w:color w:val="000000" w:themeColor="text1"/>
-          <w:sz w:val="24"/>
-          <w:szCs w:val="24"/>
-        </w:rPr>
-        <w:t>Nattapol</w:t>
-      </w:r>
-      <w:proofErr w:type="spellEnd"/>
-      <w:r>
-        <w:rPr>
-          <w:rFonts w:ascii="Times New Roman" w:hAnsi="Times New Roman" w:cs="Times New Roman"/>
-          <w:color w:val="000000" w:themeColor="text1"/>
-          <w:sz w:val="24"/>
-          <w:szCs w:val="24"/>
-        </w:rPr>
-        <w:t xml:space="preserve"> for statistic inspection and prediction that’s supported compressed vector autoregression. They used a random compression technique to decrease an outsized number of FOREX data into a reduced form. Then the Bayesian model averaging (BMA) technique was accustomed to the load of every random compressed data to get the intersecting parameters. The currency pairs they used had a high mean squared error due to the predictors used for forecasting were four lagged dependent variables alongside random compression of other forex currency pairs. Their proposed model proved to possess an efficient result for 6 currency pairs: EUR/TRY, CAD/CHF, EUR/DKK, CAD/JPY, EUR/MXN, and AUD/JPY and outperforms the prevailing benchmark of Bayesian Autoregression. </w:t>
-      </w:r>
-    </w:p>
-    <w:p>
-      <w:pPr>
-        <w:spacing w:line="360" w:lineRule="auto"/>
-        <w:rPr>
-          <w:rFonts w:ascii="Times New Roman" w:hAnsi="Times New Roman" w:cs="Times New Roman"/>
-          <w:color w:val="000000" w:themeColor="text1"/>
-          <w:sz w:val="24"/>
-          <w:szCs w:val="24"/>
-        </w:rPr>
-      </w:pPr>
-    </w:p>
-    <w:p>
-      <w:pPr>
-        <w:spacing w:line="360" w:lineRule="auto"/>
-        <w:rPr>
-          <w:rFonts w:ascii="Times New Roman" w:hAnsi="Times New Roman" w:cs="Times New Roman"/>
-          <w:color w:val="000000" w:themeColor="text1"/>
-          <w:sz w:val="24"/>
-          <w:szCs w:val="24"/>
-        </w:rPr>
-      </w:pPr>
-      <w:r>
-        <w:rPr>
-          <w:rFonts w:ascii="Times New Roman" w:hAnsi="Times New Roman" w:cs="Times New Roman"/>
-          <w:color w:val="000000" w:themeColor="text1"/>
-          <w:sz w:val="24"/>
-          <w:szCs w:val="24"/>
-        </w:rPr>
-        <w:t xml:space="preserve">Trading </w:t>
+        <w:t> who used the mixture of an improved shuffled frog leaping (ISFL) and computationally efficient functional link artificial neural network (CEFLANN) for prediction. The improved shuffled frog leaping was used for reducing the error rate of the system. She used three different currency pairs USD/CAD, USD/CHF, and USD/JPY for her proposed system. to check the performance of the system, two different algorithms Shuffled frog leaping algorithm and Particle Swarm optimization algorithm were used. The result showed that this proposed model performed better than both of the compared algorithms. For RMSE the error rate for USD/CAD and USD/JPY currency pairs was between 0.04–0.05 and for USD/CHF the range was between 0.03–0.04.</w:t>
+      </w:r>
+    </w:p>
+    <w:p>
+      <w:pPr>
+        <w:spacing w:line="360" w:lineRule="auto"/>
+        <w:rPr>
+          <w:rFonts w:ascii="Times New Roman" w:hAnsi="Times New Roman" w:cs="Times New Roman"/>
+          <w:color w:val="000000" w:themeColor="text1"/>
+          <w:sz w:val="24"/>
+          <w:szCs w:val="24"/>
+        </w:rPr>
+      </w:pPr>
+      <w:r>
+        <w:rPr>
+          <w:rFonts w:ascii="Times New Roman" w:hAnsi="Times New Roman" w:cs="Times New Roman"/>
+          <w:color w:val="000000" w:themeColor="text1"/>
+          <w:sz w:val="24"/>
+          <w:szCs w:val="24"/>
+        </w:rPr>
+        <w:t xml:space="preserve">Statistical prediction using Support Vector Machine - Thuy and Vuong proposed a model for foreign exchange prediction using SVM. They used the EUR/USD currency pair for their </w:t>
       </w:r>
       <w:proofErr w:type="gramStart"/>
       <w:r>
@@ -5110,7 +5106,7 @@
           <w:sz w:val="24"/>
           <w:szCs w:val="24"/>
         </w:rPr>
-        <w:t>rule based</w:t>
+        <w:t>models</w:t>
       </w:r>
       <w:proofErr w:type="gramEnd"/>
       <w:r>
@@ -5120,137 +5116,7 @@
           <w:sz w:val="24"/>
           <w:szCs w:val="24"/>
         </w:rPr>
-        <w:t xml:space="preserve"> model - Such a rule-based model was proposed by Jia, Yang, Xiao, </w:t>
-      </w:r>
-      <w:proofErr w:type="spellStart"/>
-      <w:r>
-        <w:rPr>
-          <w:rFonts w:ascii="Times New Roman" w:hAnsi="Times New Roman" w:cs="Times New Roman"/>
-          <w:color w:val="000000" w:themeColor="text1"/>
-          <w:sz w:val="24"/>
-          <w:szCs w:val="24"/>
-        </w:rPr>
-        <w:t>Changqin</w:t>
-      </w:r>
-      <w:proofErr w:type="spellEnd"/>
-      <w:r>
-        <w:rPr>
-          <w:rFonts w:ascii="Times New Roman" w:hAnsi="Times New Roman" w:cs="Times New Roman"/>
-          <w:color w:val="000000" w:themeColor="text1"/>
-          <w:sz w:val="24"/>
-          <w:szCs w:val="24"/>
-        </w:rPr>
-        <w:t xml:space="preserve">, </w:t>
-      </w:r>
-      <w:proofErr w:type="spellStart"/>
-      <w:r>
-        <w:rPr>
-          <w:rFonts w:ascii="Times New Roman" w:hAnsi="Times New Roman" w:cs="Times New Roman"/>
-          <w:color w:val="000000" w:themeColor="text1"/>
-          <w:sz w:val="24"/>
-          <w:szCs w:val="24"/>
-        </w:rPr>
-        <w:t>Gansen</w:t>
-      </w:r>
-      <w:proofErr w:type="spellEnd"/>
-      <w:r>
-        <w:rPr>
-          <w:rFonts w:ascii="Times New Roman" w:hAnsi="Times New Roman" w:cs="Times New Roman"/>
-          <w:color w:val="000000" w:themeColor="text1"/>
-          <w:sz w:val="24"/>
-          <w:szCs w:val="24"/>
-        </w:rPr>
-        <w:t>, and Yong for FOREX online prediction that used the weighted majority (WM) algorithm for selecting experts. So, as a solution, they took online website suggestions into account and predicted according to the suggestions. WM algorithm with adapting empirical risk minimization was used to select a set of suitable experts that have good average profit and less average error. Two sets of experts were evaluated based on the mistake and profit as well as union and intersection. The result analysis showed that the intersection method achieves better accuracy in the 20 days prediction which is 30% higher than the baseline</w:t>
-      </w:r>
-    </w:p>
-    <w:p>
-      <w:pPr>
-        <w:spacing w:line="360" w:lineRule="auto"/>
-        <w:rPr>
-          <w:rFonts w:ascii="Times New Roman" w:hAnsi="Times New Roman" w:cs="Times New Roman"/>
-          <w:color w:val="000000" w:themeColor="text1"/>
-          <w:sz w:val="24"/>
-          <w:szCs w:val="24"/>
-        </w:rPr>
-      </w:pPr>
-      <w:r>
-        <w:rPr>
-          <w:rFonts w:ascii="Times New Roman" w:hAnsi="Times New Roman" w:cs="Times New Roman"/>
-          <w:color w:val="000000" w:themeColor="text1"/>
-          <w:sz w:val="24"/>
-          <w:szCs w:val="24"/>
-        </w:rPr>
-        <w:t xml:space="preserve">Another hybrid model was developed by </w:t>
-      </w:r>
-      <w:proofErr w:type="spellStart"/>
-      <w:r>
-        <w:rPr>
-          <w:rFonts w:ascii="Times New Roman" w:hAnsi="Times New Roman" w:cs="Times New Roman"/>
-          <w:color w:val="000000" w:themeColor="text1"/>
-          <w:sz w:val="24"/>
-          <w:szCs w:val="24"/>
-        </w:rPr>
-        <w:t>Rajashree</w:t>
-      </w:r>
-      <w:proofErr w:type="spellEnd"/>
-      <w:r>
-        <w:rPr>
-          <w:rFonts w:ascii="Times New Roman" w:hAnsi="Times New Roman" w:cs="Times New Roman"/>
-          <w:color w:val="000000" w:themeColor="text1"/>
-          <w:sz w:val="24"/>
-          <w:szCs w:val="24"/>
-        </w:rPr>
-        <w:t> who used the mixture of an improved shuffled frog leaping (ISFL) and computationally efficient functional link artificial neural network (CEFLANN) for prediction. The improved shuffled frog leaping was used for reducing the error rate of the system. She used three different currency pairs USD/CAD, USD/CHF, and USD/JPY for her proposed system. to check the performance of the system, two different algorithms Shuffled frog leaping algorithm and Particle Swarm optimization algorithm were used. The result showed that this proposed model performed better than both of the compared algorithms. For RMSE the error rate for USD/CAD and USD/JPY currency pairs was between 0.04–0.05 and for USD/CHF the range was between 0.03–0.04.</w:t>
-      </w:r>
-    </w:p>
-    <w:p>
-      <w:pPr>
-        <w:spacing w:line="360" w:lineRule="auto"/>
-        <w:rPr>
-          <w:rFonts w:ascii="Times New Roman" w:hAnsi="Times New Roman" w:cs="Times New Roman"/>
-          <w:color w:val="000000" w:themeColor="text1"/>
-          <w:sz w:val="24"/>
-          <w:szCs w:val="24"/>
-        </w:rPr>
-      </w:pPr>
-      <w:r>
-        <w:rPr>
-          <w:rFonts w:ascii="Times New Roman" w:hAnsi="Times New Roman" w:cs="Times New Roman"/>
-          <w:color w:val="000000" w:themeColor="text1"/>
-          <w:sz w:val="24"/>
-          <w:szCs w:val="24"/>
-        </w:rPr>
-        <w:t xml:space="preserve">Statistical prediction using Support Vector Machine - Thuy and Vuong proposed a model for foreign exchange prediction using SVM. They used the EUR/USD currency pair for their </w:t>
-      </w:r>
-      <w:proofErr w:type="gramStart"/>
-      <w:r>
-        <w:rPr>
-          <w:rFonts w:ascii="Times New Roman" w:hAnsi="Times New Roman" w:cs="Times New Roman"/>
-          <w:color w:val="000000" w:themeColor="text1"/>
-          <w:sz w:val="24"/>
-          <w:szCs w:val="24"/>
-        </w:rPr>
-        <w:t>models</w:t>
-      </w:r>
-      <w:proofErr w:type="gramEnd"/>
-      <w:r>
-        <w:rPr>
-          <w:rFonts w:ascii="Times New Roman" w:hAnsi="Times New Roman" w:cs="Times New Roman"/>
-          <w:color w:val="000000" w:themeColor="text1"/>
-          <w:sz w:val="24"/>
-          <w:szCs w:val="24"/>
-        </w:rPr>
-        <w:t xml:space="preserve"> </w:t>
-      </w:r>
-      <w:r>
-        <w:rPr>
-          <w:rFonts w:ascii="Times New Roman" w:hAnsi="Times New Roman" w:cs="Times New Roman"/>
-          <w:color w:val="000000" w:themeColor="text1"/>
-          <w:sz w:val="24"/>
-          <w:szCs w:val="24"/>
-        </w:rPr>
-        <w:lastRenderedPageBreak/>
-        <w:t xml:space="preserve">implementation. They used the cross-validation method for their </w:t>
+        <w:t xml:space="preserve"> implementation. They used the cross-validation method for their </w:t>
       </w:r>
       <w:proofErr w:type="gramStart"/>
       <w:r>
@@ -5374,6 +5240,7 @@
           <w:sz w:val="32"/>
           <w:szCs w:val="32"/>
         </w:rPr>
+        <w:lastRenderedPageBreak/>
         <w:t xml:space="preserve">                                </w:t>
       </w:r>
       <w:r>
@@ -5728,6 +5595,7 @@
           <w:sz w:val="28"/>
           <w:szCs w:val="28"/>
         </w:rPr>
+        <w:lastRenderedPageBreak/>
         <w:t>3.3</w:t>
       </w:r>
       <w:r>
@@ -5977,7 +5845,6 @@
           <w:szCs w:val="24"/>
           <w:shd w:val="clear" w:color="auto" w:fill="FFFFFF"/>
         </w:rPr>
-        <w:lastRenderedPageBreak/>
         <w:t>The first part chooses whether the information coming from the previous timestamp is to be remembered or is irrelevant and can be forgotten. In the second part, the cell tries to learn new information from the input to this cell. At last, in the third part, the cell passes the updated information from the current timestamp to the next timestamp.</w:t>
       </w:r>
     </w:p>
@@ -6107,6 +5974,7 @@
           <w:sz w:val="24"/>
           <w:szCs w:val="24"/>
         </w:rPr>
+        <w:lastRenderedPageBreak/>
         <w:t>σg</w:t>
       </w:r>
       <w:proofErr w:type="spellEnd"/>
@@ -6283,7 +6151,6 @@
           <w:color w:val="000000" w:themeColor="text1"/>
           <w:shd w:val="clear" w:color="auto" w:fill="FFFFFF"/>
         </w:rPr>
-        <w:lastRenderedPageBreak/>
         <w:t xml:space="preserve">                                   </w:t>
       </w:r>
       <w:r>
@@ -6615,7 +6482,18 @@
           <w:szCs w:val="24"/>
           <w:shd w:val="clear" w:color="auto" w:fill="FCFCFC"/>
         </w:rPr>
-        <w:t>The objective of this gate is to protect the information of the cell state, which has accumulated over previous time steps, from irrelevant updates. Therefore, the input gate selectively updates the cell state with new information</w:t>
+        <w:t xml:space="preserve">The objective of this gate is to protect the information of the cell state, which has accumulated over previous time steps, from irrelevant updates. Therefore, the input gate selectively updates </w:t>
+      </w:r>
+      <w:r>
+        <w:rPr>
+          <w:rFonts w:ascii="Times New Roman" w:hAnsi="Times New Roman" w:cs="Times New Roman"/>
+          <w:color w:val="000000" w:themeColor="text1"/>
+          <w:sz w:val="24"/>
+          <w:szCs w:val="24"/>
+          <w:shd w:val="clear" w:color="auto" w:fill="FCFCFC"/>
+        </w:rPr>
+        <w:lastRenderedPageBreak/>
+        <w:t>the cell state with new information</w:t>
       </w:r>
       <w:r>
         <w:rPr>
@@ -6714,7 +6592,6 @@
           <w:sz w:val="24"/>
           <w:szCs w:val="24"/>
         </w:rPr>
-        <w:lastRenderedPageBreak/>
         <w:t xml:space="preserve">                          </w:t>
       </w:r>
       <w:r>
@@ -7029,6 +6906,7 @@
           <w:szCs w:val="24"/>
           <w:shd w:val="clear" w:color="auto" w:fill="FCFCFC"/>
         </w:rPr>
+        <w:lastRenderedPageBreak/>
         <w:t>The output gate </w:t>
       </w:r>
       <w:proofErr w:type="spellStart"/>
@@ -7264,7 +7142,6 @@
           <w:sz w:val="24"/>
           <w:szCs w:val="24"/>
         </w:rPr>
-        <w:lastRenderedPageBreak/>
         <w:t xml:space="preserve">It turns out that the hidden state is a function of </w:t>
       </w:r>
       <w:proofErr w:type="gramStart"/>
@@ -7651,6 +7528,7 @@
         <w:rPr>
           <w:color w:val="000000" w:themeColor="text1"/>
         </w:rPr>
+        <w:lastRenderedPageBreak/>
         <w:t xml:space="preserve">                                    </w:t>
       </w:r>
       <w:r>
@@ -7714,7 +7592,6 @@
         <w:rPr>
           <w:color w:val="000000" w:themeColor="text1"/>
         </w:rPr>
-        <w:lastRenderedPageBreak/>
         <w:t xml:space="preserve">Now there are primarily two </w:t>
       </w:r>
       <w:proofErr w:type="spellStart"/>
@@ -8205,6 +8082,7 @@
           <w:sz w:val="24"/>
           <w:szCs w:val="24"/>
         </w:rPr>
+        <w:lastRenderedPageBreak/>
         <w:t>If the value of rt is equal to 1 then it means the entire information from the previous hidden state Ht-1 is being considered. Likewise, if the value of rt is 0 then that means the information from the previous hidden state is completely ignored.</w:t>
       </w:r>
     </w:p>
@@ -8245,7 +8123,6 @@
           <w:sz w:val="24"/>
           <w:szCs w:val="24"/>
         </w:rPr>
-        <w:lastRenderedPageBreak/>
         <w:t xml:space="preserve">                                                 </w:t>
       </w:r>
       <w:r>
@@ -8492,6 +8369,7 @@
           <w:sz w:val="32"/>
           <w:szCs w:val="32"/>
         </w:rPr>
+        <w:lastRenderedPageBreak/>
         <w:t xml:space="preserve">                         </w:t>
       </w:r>
       <w:r>
@@ -8698,17 +8576,7 @@
           <w:sz w:val="24"/>
           <w:szCs w:val="24"/>
         </w:rPr>
-        <w:t xml:space="preserve">. These datasets contain OHLC (Open-High-Low-Close) time-series data for a 1-minute </w:t>
-      </w:r>
-      <w:r>
-        <w:rPr>
-          <w:rFonts w:ascii="Times New Roman" w:hAnsi="Times New Roman" w:cs="Times New Roman"/>
-          <w:color w:val="000000" w:themeColor="text1"/>
-          <w:sz w:val="24"/>
-          <w:szCs w:val="24"/>
-        </w:rPr>
-        <w:lastRenderedPageBreak/>
-        <w:t>interval of the entire 24 hours each day.</w:t>
+        <w:t>. These datasets contain OHLC (Open-High-Low-Close) time-series data for a 1-minute interval of the entire 24 hours each day.</w:t>
       </w:r>
       <w:r>
         <w:rPr>
@@ -8946,6 +8814,7 @@
           <w:sz w:val="24"/>
           <w:szCs w:val="24"/>
         </w:rPr>
+        <w:lastRenderedPageBreak/>
         <w:t xml:space="preserve">For getting a better relation between the data and for getting a better training result, we have added some additional attributes to our datasets. These attributes </w:t>
       </w:r>
       <w:proofErr w:type="gramStart"/>
@@ -9046,7 +8915,6 @@
           <w:sz w:val="24"/>
           <w:szCs w:val="24"/>
         </w:rPr>
-        <w:lastRenderedPageBreak/>
         <w:t>OHLC price = (Open price + High price + Low price + Close price) / 4</w:t>
       </w:r>
     </w:p>
@@ -9179,6 +9047,7 @@
           <w:sz w:val="24"/>
           <w:szCs w:val="24"/>
         </w:rPr>
+        <w:lastRenderedPageBreak/>
         <w:t xml:space="preserve">GRU LAYER: First, all the attributes of the dataset are used as the input of the GRU layer. GRU is our first hidden layer. Each GRU neurons collect the data and along the path, a weighted value is generated. </w:t>
       </w:r>
     </w:p>
@@ -9241,7 +9110,6 @@
           <w:sz w:val="24"/>
           <w:szCs w:val="24"/>
         </w:rPr>
-        <w:lastRenderedPageBreak/>
         <w:t>DENSE LAYER: Similarly, data is then passed to the Dense layer which is the third hidden layer. A weighted value is generated from LSTM to Dense layer. The dense layer is a normal neural network layer that we have used to produce the output. From the third hidden layer, the data is then passed to the output neuron and weight is generated correspondingly. The output is then compared with the original value to find out the error function.</w:t>
       </w:r>
     </w:p>
@@ -9383,7 +9251,17 @@
           <w:sz w:val="24"/>
           <w:szCs w:val="24"/>
         </w:rPr>
-        <w:t xml:space="preserve"> for measuring the performance of our system. Among them in MSE and RMSE, the error of each data point is squared before taking the average. This implies that these two metrics puts more weight on the larger error. MSE and RMSE can be very useful when a large error is very much undesirable which is true for FOREX prediction as well. On the other hand, MAE takes the average of absolute error of all data points. MAE is not too sensible to outliers comparing to MSE or RMSE. But it useful when the performance is measured on continuous data which is also true in our case. The smaller the values these matrices have, the better is the model.</w:t>
+        <w:t xml:space="preserve"> for measuring the performance of our system. Among them in MSE and RMSE, the error of each data point is squared before taking the average. This implies that these two metrics puts more weight on the larger error. MSE and RMSE can be very useful when a large error is very much undesirable which is true for FOREX prediction as well. On the other hand, MAE takes the average of absolute error of all data points. MAE is not too sensible to outliers comparing to MSE or RMSE. But it useful when the performance is </w:t>
+      </w:r>
+      <w:r>
+        <w:rPr>
+          <w:rFonts w:ascii="Times New Roman" w:hAnsi="Times New Roman" w:cs="Times New Roman"/>
+          <w:color w:val="000000" w:themeColor="text1"/>
+          <w:sz w:val="24"/>
+          <w:szCs w:val="24"/>
+        </w:rPr>
+        <w:lastRenderedPageBreak/>
+        <w:t>measured on continuous data which is also true in our case. The smaller the values these matrices have, the better is the model.</w:t>
       </w:r>
     </w:p>
     <w:p>
@@ -9496,7 +9374,6 @@
           <w:sz w:val="24"/>
           <w:szCs w:val="24"/>
         </w:rPr>
-        <w:lastRenderedPageBreak/>
         <w:t>MAE: Mean Absolute Error (MAE) is another loss function used for regression models. MAE is the sum of absolute differences between our target and predicted variables.</w:t>
       </w:r>
     </w:p>
@@ -9701,6 +9578,7 @@
           <w:sz w:val="32"/>
           <w:szCs w:val="32"/>
         </w:rPr>
+        <w:lastRenderedPageBreak/>
         <w:t xml:space="preserve">                                             </w:t>
       </w:r>
       <w:r>
@@ -9827,7 +9705,6 @@
           <w:sz w:val="28"/>
           <w:szCs w:val="28"/>
         </w:rPr>
-        <w:lastRenderedPageBreak/>
         <w:t>5.1 PERFORMANCE EVALUATION</w:t>
       </w:r>
     </w:p>
@@ -15726,6 +15603,15 @@
 </file>
 
 <file path=customXml/item1.xml><?xml version="1.0" encoding="utf-8"?>
+<?mso-contentType ?>
+<FormTemplates xmlns="http://schemas.microsoft.com/sharepoint/v3/contenttype/forms">
+  <Display>DocumentLibraryForm</Display>
+  <Edit>AssetEditForm</Edit>
+  <New>DocumentLibraryForm</New>
+</FormTemplates>
+</file>
+
+<file path=customXml/item2.xml><?xml version="1.0" encoding="utf-8"?>
 <ct:contentTypeSchema xmlns:ct="http://schemas.microsoft.com/office/2006/metadata/contentType" xmlns:ma="http://schemas.microsoft.com/office/2006/metadata/properties/metaAttributes" ct:_="" ma:_="" ma:contentTypeName="TemplateFile" ma:contentTypeID="0x0101006EDDDB5EE6D98C44930B742096920B300400F5B6D36B3EF94B4E9A635CDF2A18F5B8" ma:contentTypeVersion="72" ma:contentTypeDescription="Create a new document." ma:contentTypeScope="" ma:versionID="a23e56308344d904b51738559c3d67c9">
   <xsd:schema xmlns:xsd="http://www.w3.org/2001/XMLSchema" xmlns:xs="http://www.w3.org/2001/XMLSchema" xmlns:p="http://schemas.microsoft.com/office/2006/metadata/properties" xmlns:ns2="4873beb7-5857-4685-be1f-d57550cc96cc" targetNamespace="http://schemas.microsoft.com/office/2006/metadata/properties" ma:root="true" ma:fieldsID="cd0908cc4600e77bf5da051303e00c8d" ns2:_="">
     <xsd:import namespace="4873beb7-5857-4685-be1f-d57550cc96cc"/>
@@ -16765,15 +16651,6 @@
 </ct:contentTypeSchema>
 </file>
 
-<file path=customXml/item2.xml><?xml version="1.0" encoding="utf-8"?>
-<?mso-contentType ?>
-<FormTemplates xmlns="http://schemas.microsoft.com/sharepoint/v3/contenttype/forms">
-  <Display>DocumentLibraryForm</Display>
-  <Edit>AssetEditForm</Edit>
-  <New>DocumentLibraryForm</New>
-</FormTemplates>
-</file>
-
 <file path=customXml/item3.xml><?xml version="1.0" encoding="utf-8"?>
 <p:properties xmlns:p="http://schemas.microsoft.com/office/2006/metadata/properties" xmlns:xsi="http://www.w3.org/2001/XMLSchema-instance" xmlns:pc="http://schemas.microsoft.com/office/infopath/2007/PartnerControls">
   <documentManagement>
@@ -16911,6 +16788,14 @@
 </file>
 
 <file path=customXml/itemProps1.xml><?xml version="1.0" encoding="utf-8"?>
+<ds:datastoreItem xmlns:ds="http://schemas.openxmlformats.org/officeDocument/2006/customXml" ds:itemID="{C01C3C56-10DB-49F7-B061-44D8728D078A}">
+  <ds:schemaRefs>
+    <ds:schemaRef ds:uri="http://schemas.microsoft.com/sharepoint/v3/contenttype/forms"/>
+  </ds:schemaRefs>
+</ds:datastoreItem>
+</file>
+
+<file path=customXml/itemProps2.xml><?xml version="1.0" encoding="utf-8"?>
 <ds:datastoreItem xmlns:ds="http://schemas.openxmlformats.org/officeDocument/2006/customXml" ds:itemID="{4B3A7E92-E05A-4924-9E8A-9F6659E5855B}">
   <ds:schemaRefs>
     <ds:schemaRef ds:uri="http://schemas.microsoft.com/office/2006/metadata/contentType"/>
@@ -16928,14 +16813,6 @@
 </ds:datastoreItem>
 </file>
 
-<file path=customXml/itemProps2.xml><?xml version="1.0" encoding="utf-8"?>
-<ds:datastoreItem xmlns:ds="http://schemas.openxmlformats.org/officeDocument/2006/customXml" ds:itemID="{C01C3C56-10DB-49F7-B061-44D8728D078A}">
-  <ds:schemaRefs>
-    <ds:schemaRef ds:uri="http://schemas.microsoft.com/sharepoint/v3/contenttype/forms"/>
-  </ds:schemaRefs>
-</ds:datastoreItem>
-</file>
-
 <file path=customXml/itemProps3.xml><?xml version="1.0" encoding="utf-8"?>
 <ds:datastoreItem xmlns:ds="http://schemas.openxmlformats.org/officeDocument/2006/customXml" ds:itemID="{7FBDB1CC-CEFB-4E46-8174-1F0AA0D30B24}">
   <ds:schemaRefs>

</xml_diff>